<commit_message>
finish loading icon & update user guidance
</commit_message>
<xml_diff>
--- a/使用說明/Common Part比對工具 使用說明.docx
+++ b/使用說明/Common Part比對工具 使用說明.docx
@@ -5,7 +5,6 @@
     <w:p>
       <w:pPr>
         <w:rPr>
-          <w:rFonts w:hint="eastAsia"/>
           <w:sz w:val="32"/>
           <w:szCs w:val="32"/>
         </w:rPr>
@@ -119,6 +118,9 @@
         </mc:AlternateContent>
       </w:r>
       <w:r>
+        <w:rPr>
+          <w:noProof/>
+        </w:rPr>
         <w:drawing>
           <wp:inline distT="0" distB="0" distL="0" distR="0" wp14:anchorId="6507ABC4" wp14:editId="6CAE24B2">
             <wp:extent cx="5274310" cy="2787650"/>
@@ -135,7 +137,7 @@
                     <pic:cNvPicPr/>
                   </pic:nvPicPr>
                   <pic:blipFill>
-                    <a:blip r:embed="rId4"/>
+                    <a:blip r:embed="rId6"/>
                     <a:stretch>
                       <a:fillRect/>
                     </a:stretch>
@@ -157,11 +159,6 @@
       </w:r>
     </w:p>
     <w:p>
-      <w:pPr>
-        <w:rPr>
-          <w:rFonts w:hint="eastAsia"/>
-        </w:rPr>
-      </w:pPr>
       <w:r>
         <w:rPr>
           <w:rFonts w:asciiTheme="minorEastAsia" w:hAnsiTheme="minorEastAsia" w:hint="eastAsia"/>
@@ -176,15 +173,7 @@
           <w:sz w:val="32"/>
           <w:szCs w:val="32"/>
         </w:rPr>
-        <w:t>按下“管理擴充功能</w:t>
-      </w:r>
-      <w:r>
-        <w:rPr>
-          <w:rFonts w:asciiTheme="minorEastAsia" w:hAnsiTheme="minorEastAsia" w:hint="eastAsia"/>
-          <w:sz w:val="32"/>
-          <w:szCs w:val="32"/>
-        </w:rPr>
-        <w:t>”</w:t>
+        <w:t>按下“管理擴充功能”</w:t>
       </w:r>
     </w:p>
     <w:p>
@@ -269,6 +258,9 @@
         </mc:AlternateContent>
       </w:r>
       <w:r>
+        <w:rPr>
+          <w:noProof/>
+        </w:rPr>
         <w:drawing>
           <wp:inline distT="0" distB="0" distL="0" distR="0" wp14:anchorId="21000C5E" wp14:editId="3F67432C">
             <wp:extent cx="5274310" cy="2590800"/>
@@ -285,7 +277,7 @@
                     <pic:cNvPicPr/>
                   </pic:nvPicPr>
                   <pic:blipFill>
-                    <a:blip r:embed="rId5"/>
+                    <a:blip r:embed="rId7"/>
                     <a:stretch>
                       <a:fillRect/>
                     </a:stretch>
@@ -307,11 +299,6 @@
       </w:r>
     </w:p>
     <w:p>
-      <w:pPr>
-        <w:rPr>
-          <w:rFonts w:hint="eastAsia"/>
-        </w:rPr>
-      </w:pPr>
       <w:r>
         <w:rPr>
           <w:rFonts w:asciiTheme="minorEastAsia" w:hAnsiTheme="minorEastAsia" w:hint="eastAsia"/>
@@ -326,31 +313,7 @@
           <w:sz w:val="32"/>
           <w:szCs w:val="32"/>
         </w:rPr>
-        <w:t>開啟</w:t>
-      </w:r>
-      <w:r>
-        <w:rPr>
-          <w:rFonts w:asciiTheme="minorEastAsia" w:hAnsiTheme="minorEastAsia" w:hint="eastAsia"/>
-          <w:sz w:val="32"/>
-          <w:szCs w:val="32"/>
-        </w:rPr>
-        <w:t>“</w:t>
-      </w:r>
-      <w:r>
-        <w:rPr>
-          <w:rFonts w:asciiTheme="minorEastAsia" w:hAnsiTheme="minorEastAsia" w:hint="eastAsia"/>
-          <w:sz w:val="32"/>
-          <w:szCs w:val="32"/>
-        </w:rPr>
-        <w:t>開發人員模式</w:t>
-      </w:r>
-      <w:r>
-        <w:rPr>
-          <w:rFonts w:asciiTheme="minorEastAsia" w:hAnsiTheme="minorEastAsia" w:hint="eastAsia"/>
-          <w:sz w:val="32"/>
-          <w:szCs w:val="32"/>
-        </w:rPr>
-        <w:t>”</w:t>
+        <w:t>開啟“開發人員模式”</w:t>
       </w:r>
     </w:p>
     <w:p>
@@ -436,6 +399,9 @@
         </mc:AlternateContent>
       </w:r>
       <w:r>
+        <w:rPr>
+          <w:noProof/>
+        </w:rPr>
         <w:drawing>
           <wp:inline distT="0" distB="0" distL="0" distR="0" wp14:anchorId="4454D7B1" wp14:editId="429D2150">
             <wp:extent cx="5274310" cy="2362200"/>
@@ -452,7 +418,7 @@
                     <pic:cNvPicPr/>
                   </pic:nvPicPr>
                   <pic:blipFill>
-                    <a:blip r:embed="rId6"/>
+                    <a:blip r:embed="rId8"/>
                     <a:stretch>
                       <a:fillRect/>
                     </a:stretch>
@@ -474,11 +440,6 @@
       </w:r>
     </w:p>
     <w:p>
-      <w:pPr>
-        <w:rPr>
-          <w:rFonts w:hint="eastAsia"/>
-        </w:rPr>
-      </w:pPr>
       <w:r>
         <w:rPr>
           <w:rFonts w:asciiTheme="minorEastAsia" w:hAnsiTheme="minorEastAsia" w:hint="eastAsia"/>
@@ -493,23 +454,7 @@
           <w:sz w:val="32"/>
           <w:szCs w:val="32"/>
         </w:rPr>
-        <w:t>按下“</w:t>
-      </w:r>
-      <w:r>
-        <w:rPr>
-          <w:rFonts w:asciiTheme="minorEastAsia" w:hAnsiTheme="minorEastAsia" w:hint="eastAsia"/>
-          <w:sz w:val="32"/>
-          <w:szCs w:val="32"/>
-        </w:rPr>
-        <w:t>載入未封裝項目</w:t>
-      </w:r>
-      <w:r>
-        <w:rPr>
-          <w:rFonts w:asciiTheme="minorEastAsia" w:hAnsiTheme="minorEastAsia" w:hint="eastAsia"/>
-          <w:sz w:val="32"/>
-          <w:szCs w:val="32"/>
-        </w:rPr>
-        <w:t>”</w:t>
+        <w:t>按下“載入未封裝項目”</w:t>
       </w:r>
     </w:p>
     <w:p>
@@ -594,6 +539,9 @@
         </mc:AlternateContent>
       </w:r>
       <w:r>
+        <w:rPr>
+          <w:noProof/>
+        </w:rPr>
         <w:drawing>
           <wp:inline distT="0" distB="0" distL="0" distR="0" wp14:anchorId="184C0C3C" wp14:editId="427836F2">
             <wp:extent cx="5274310" cy="2352675"/>
@@ -610,7 +558,7 @@
                     <pic:cNvPicPr/>
                   </pic:nvPicPr>
                   <pic:blipFill>
-                    <a:blip r:embed="rId7"/>
+                    <a:blip r:embed="rId9"/>
                     <a:stretch>
                       <a:fillRect/>
                     </a:stretch>
@@ -644,17 +592,9 @@
           <w:sz w:val="32"/>
           <w:szCs w:val="32"/>
         </w:rPr>
-        <w:t>●</w:t>
-      </w:r>
-      <w:r>
-        <w:rPr>
-          <w:rFonts w:asciiTheme="minorEastAsia" w:hAnsiTheme="minorEastAsia" w:hint="eastAsia"/>
-          <w:sz w:val="32"/>
-          <w:szCs w:val="32"/>
-        </w:rPr>
-        <w:t>在跳出的視窗中找到路徑</w:t>
-      </w:r>
-      <w:hyperlink r:id="rId8" w:history="1">
+        <w:t>●在跳出的視窗中找到路徑</w:t>
+      </w:r>
+      <w:hyperlink r:id="rId10" w:history="1">
         <w:r>
           <w:rPr>
             <w:rStyle w:val="a3"/>
@@ -709,7 +649,6 @@
         </w:rPr>
         <w:t>並使用滑鼠左鍵按一下</w:t>
       </w:r>
-      <w:proofErr w:type="spellStart"/>
       <w:r>
         <w:rPr>
           <w:rFonts w:hint="eastAsia"/>
@@ -725,7 +664,6 @@
         </w:rPr>
         <w:t>object_highlighter</w:t>
       </w:r>
-      <w:proofErr w:type="spellEnd"/>
       <w:r>
         <w:rPr>
           <w:rFonts w:hint="eastAsia"/>
@@ -1009,6 +947,9 @@
         </mc:AlternateContent>
       </w:r>
       <w:r>
+        <w:rPr>
+          <w:noProof/>
+        </w:rPr>
         <w:drawing>
           <wp:inline distT="0" distB="0" distL="0" distR="0" wp14:anchorId="7CC8318A" wp14:editId="0FC0A61C">
             <wp:extent cx="5274310" cy="4001770"/>
@@ -1025,7 +966,7 @@
                     <pic:cNvPicPr/>
                   </pic:nvPicPr>
                   <pic:blipFill>
-                    <a:blip r:embed="rId9"/>
+                    <a:blip r:embed="rId11"/>
                     <a:stretch>
                       <a:fillRect/>
                     </a:stretch>
@@ -1047,11 +988,6 @@
       </w:r>
     </w:p>
     <w:p>
-      <w:pPr>
-        <w:rPr>
-          <w:rFonts w:hint="eastAsia"/>
-        </w:rPr>
-      </w:pPr>
       <w:r>
         <w:rPr>
           <w:rFonts w:asciiTheme="minorEastAsia" w:hAnsiTheme="minorEastAsia" w:hint="eastAsia"/>
@@ -1071,6 +1007,9 @@
     </w:p>
     <w:p>
       <w:r>
+        <w:rPr>
+          <w:noProof/>
+        </w:rPr>
         <w:drawing>
           <wp:inline distT="0" distB="0" distL="0" distR="0" wp14:anchorId="26601021" wp14:editId="4E577CF5">
             <wp:extent cx="4982270" cy="2705478"/>
@@ -1087,7 +1026,7 @@
                     <pic:cNvPicPr/>
                   </pic:nvPicPr>
                   <pic:blipFill>
-                    <a:blip r:embed="rId10"/>
+                    <a:blip r:embed="rId12"/>
                     <a:stretch>
                       <a:fillRect/>
                     </a:stretch>
@@ -1109,11 +1048,6 @@
       </w:r>
     </w:p>
     <w:p>
-      <w:pPr>
-        <w:rPr>
-          <w:rFonts w:hint="eastAsia"/>
-        </w:rPr>
-      </w:pPr>
       <w:r>
         <w:rPr>
           <w:rFonts w:asciiTheme="minorEastAsia" w:hAnsiTheme="minorEastAsia" w:hint="eastAsia"/>
@@ -1128,16 +1062,7 @@
           <w:sz w:val="32"/>
           <w:szCs w:val="32"/>
         </w:rPr>
-        <w:t>可以在擴充功能的列表</w:t>
-      </w:r>
-      <w:proofErr w:type="gramStart"/>
-      <w:r>
-        <w:rPr>
-          <w:rFonts w:asciiTheme="minorEastAsia" w:hAnsiTheme="minorEastAsia" w:hint="eastAsia"/>
-          <w:sz w:val="32"/>
-          <w:szCs w:val="32"/>
-        </w:rPr>
-        <w:t>中</w:t>
+        <w:t>可以在擴充功能的列表中</w:t>
       </w:r>
       <w:r>
         <w:rPr>
@@ -1153,16 +1078,7 @@
           <w:sz w:val="32"/>
           <w:szCs w:val="32"/>
         </w:rPr>
-        <w:t>選</w:t>
-      </w:r>
-      <w:proofErr w:type="gramEnd"/>
-      <w:r>
-        <w:rPr>
-          <w:rFonts w:asciiTheme="minorEastAsia" w:hAnsiTheme="minorEastAsia" w:hint="eastAsia"/>
-          <w:sz w:val="32"/>
-          <w:szCs w:val="32"/>
-        </w:rPr>
-        <w:t>此工具，增加後續的使用體驗</w:t>
+        <w:t>選此工具，增加後續的使用體驗</w:t>
       </w:r>
     </w:p>
     <w:p>
@@ -1248,6 +1164,9 @@
         </mc:AlternateContent>
       </w:r>
       <w:r>
+        <w:rPr>
+          <w:noProof/>
+        </w:rPr>
         <w:drawing>
           <wp:inline distT="0" distB="0" distL="0" distR="0" wp14:anchorId="5FB9CBDE" wp14:editId="75CEFA55">
             <wp:extent cx="3848637" cy="4191585"/>
@@ -1264,7 +1183,7 @@
                     <pic:cNvPicPr/>
                   </pic:nvPicPr>
                   <pic:blipFill>
-                    <a:blip r:embed="rId11"/>
+                    <a:blip r:embed="rId13"/>
                     <a:stretch>
                       <a:fillRect/>
                     </a:stretch>
@@ -1286,11 +1205,6 @@
       </w:r>
     </w:p>
     <w:p>
-      <w:pPr>
-        <w:rPr>
-          <w:rFonts w:hint="eastAsia"/>
-        </w:rPr>
-      </w:pPr>
       <w:r>
         <w:rPr>
           <w:rFonts w:asciiTheme="minorEastAsia" w:hAnsiTheme="minorEastAsia" w:hint="eastAsia"/>
@@ -1301,36 +1215,13 @@
       </w:r>
     </w:p>
     <w:p>
-      <w:pPr>
-        <w:rPr>
-          <w:rFonts w:hint="eastAsia"/>
-        </w:rPr>
-      </w:pPr>
-      <w:r>
-        <w:rPr>
-          <w:rFonts w:asciiTheme="minorEastAsia" w:hAnsiTheme="minorEastAsia" w:hint="eastAsia"/>
-          <w:sz w:val="32"/>
-          <w:szCs w:val="32"/>
-        </w:rPr>
-        <w:t>●</w:t>
-      </w:r>
-      <w:proofErr w:type="gramStart"/>
-      <w:r>
-        <w:rPr>
-          <w:rFonts w:asciiTheme="minorEastAsia" w:hAnsiTheme="minorEastAsia" w:hint="eastAsia"/>
-          <w:sz w:val="32"/>
-          <w:szCs w:val="32"/>
-        </w:rPr>
-        <w:t>在釘選</w:t>
-      </w:r>
-      <w:proofErr w:type="gramEnd"/>
-      <w:r>
-        <w:rPr>
-          <w:rFonts w:asciiTheme="minorEastAsia" w:hAnsiTheme="minorEastAsia" w:hint="eastAsia"/>
-          <w:sz w:val="32"/>
-          <w:szCs w:val="32"/>
-        </w:rPr>
-        <w:t>的擴充工具欄選擇工具，第一次使用時會跳出need connect的按鈕，若這個按鈕存在便無法使用此工具，因此須點擊need connect按鈕</w:t>
+      <w:r>
+        <w:rPr>
+          <w:rFonts w:asciiTheme="minorEastAsia" w:hAnsiTheme="minorEastAsia" w:hint="eastAsia"/>
+          <w:sz w:val="32"/>
+          <w:szCs w:val="32"/>
+        </w:rPr>
+        <w:t>●在釘選的擴充工具欄選擇工具，第一次使用時會跳出need connect的按鈕，若這個按鈕存在便無法使用此工具，因此須點擊need connect按鈕</w:t>
       </w:r>
     </w:p>
     <w:p>
@@ -1495,6 +1386,9 @@
         </mc:AlternateContent>
       </w:r>
       <w:r>
+        <w:rPr>
+          <w:noProof/>
+        </w:rPr>
         <w:drawing>
           <wp:inline distT="0" distB="0" distL="0" distR="0" wp14:anchorId="55A9729D" wp14:editId="291B0BF3">
             <wp:extent cx="5274310" cy="2553970"/>
@@ -1511,7 +1405,7 @@
                     <pic:cNvPicPr/>
                   </pic:nvPicPr>
                   <pic:blipFill>
-                    <a:blip r:embed="rId12"/>
+                    <a:blip r:embed="rId14"/>
                     <a:stretch>
                       <a:fillRect/>
                     </a:stretch>
@@ -1535,7 +1429,6 @@
     <w:p>
       <w:pPr>
         <w:rPr>
-          <w:rFonts w:hint="eastAsia"/>
           <w:sz w:val="32"/>
           <w:szCs w:val="32"/>
         </w:rPr>
@@ -1547,15 +1440,7 @@
           <w:szCs w:val="32"/>
         </w:rPr>
         <w:lastRenderedPageBreak/>
-        <w:t>●</w:t>
-      </w:r>
-      <w:r>
-        <w:rPr>
-          <w:rFonts w:asciiTheme="minorEastAsia" w:hAnsiTheme="minorEastAsia" w:hint="eastAsia"/>
-          <w:sz w:val="32"/>
-          <w:szCs w:val="32"/>
-        </w:rPr>
-        <w:t>按下按鈕後，c</w:t>
+        <w:t>●按下按鈕後，c</w:t>
       </w:r>
       <w:r>
         <w:rPr>
@@ -1664,6 +1549,9 @@
         </mc:AlternateContent>
       </w:r>
       <w:r>
+        <w:rPr>
+          <w:noProof/>
+        </w:rPr>
         <w:drawing>
           <wp:inline distT="0" distB="0" distL="0" distR="0" wp14:anchorId="7CE988A1" wp14:editId="6D594516">
             <wp:extent cx="5274310" cy="2576830"/>
@@ -1680,7 +1568,7 @@
                     <pic:cNvPicPr/>
                   </pic:nvPicPr>
                   <pic:blipFill>
-                    <a:blip r:embed="rId13"/>
+                    <a:blip r:embed="rId15"/>
                     <a:stretch>
                       <a:fillRect/>
                     </a:stretch>
@@ -1702,11 +1590,6 @@
       </w:r>
     </w:p>
     <w:p>
-      <w:pPr>
-        <w:rPr>
-          <w:rFonts w:hint="eastAsia"/>
-        </w:rPr>
-      </w:pPr>
       <w:r>
         <w:rPr>
           <w:rFonts w:asciiTheme="minorEastAsia" w:hAnsiTheme="minorEastAsia" w:hint="eastAsia"/>
@@ -1806,202 +1689,14 @@
         </mc:AlternateContent>
       </w:r>
       <w:r>
+        <w:rPr>
+          <w:noProof/>
+        </w:rPr>
         <w:drawing>
           <wp:inline distT="0" distB="0" distL="0" distR="0" wp14:anchorId="15995CCB" wp14:editId="60DB5C2C">
             <wp:extent cx="5274310" cy="2561590"/>
             <wp:effectExtent l="0" t="0" r="2540" b="0"/>
             <wp:docPr id="21" name="圖片 21"/>
-            <wp:cNvGraphicFramePr>
-              <a:graphicFrameLocks xmlns:a="http://schemas.openxmlformats.org/drawingml/2006/main" noChangeAspect="1"/>
-            </wp:cNvGraphicFramePr>
-            <a:graphic xmlns:a="http://schemas.openxmlformats.org/drawingml/2006/main">
-              <a:graphicData uri="http://schemas.openxmlformats.org/drawingml/2006/picture">
-                <pic:pic xmlns:pic="http://schemas.openxmlformats.org/drawingml/2006/picture">
-                  <pic:nvPicPr>
-                    <pic:cNvPr id="1" name=""/>
-                    <pic:cNvPicPr/>
-                  </pic:nvPicPr>
-                  <pic:blipFill>
-                    <a:blip r:embed="rId14"/>
-                    <a:stretch>
-                      <a:fillRect/>
-                    </a:stretch>
-                  </pic:blipFill>
-                  <pic:spPr>
-                    <a:xfrm>
-                      <a:off x="0" y="0"/>
-                      <a:ext cx="5274310" cy="2561590"/>
-                    </a:xfrm>
-                    <a:prstGeom prst="rect">
-                      <a:avLst/>
-                    </a:prstGeom>
-                  </pic:spPr>
-                </pic:pic>
-              </a:graphicData>
-            </a:graphic>
-          </wp:inline>
-        </w:drawing>
-      </w:r>
-    </w:p>
-    <w:p>
-      <w:pPr>
-        <w:rPr>
-          <w:rFonts w:hint="eastAsia"/>
-        </w:rPr>
-      </w:pPr>
-      <w:r>
-        <w:rPr>
-          <w:rFonts w:asciiTheme="minorEastAsia" w:hAnsiTheme="minorEastAsia" w:hint="eastAsia"/>
-          <w:sz w:val="32"/>
-          <w:szCs w:val="32"/>
-        </w:rPr>
-        <w:t>●</w:t>
-      </w:r>
-      <w:r>
-        <w:rPr>
-          <w:rFonts w:asciiTheme="minorEastAsia" w:hAnsiTheme="minorEastAsia" w:hint="eastAsia"/>
-          <w:sz w:val="32"/>
-          <w:szCs w:val="32"/>
-        </w:rPr>
-        <w:t>若出現以下畫面則代表成功連線工具，即可關閉視窗</w:t>
-      </w:r>
-    </w:p>
-    <w:p>
-      <w:r>
-        <w:lastRenderedPageBreak/>
-        <w:drawing>
-          <wp:inline distT="0" distB="0" distL="0" distR="0" wp14:anchorId="07BBB844" wp14:editId="4DCA884C">
-            <wp:extent cx="5274310" cy="2590800"/>
-            <wp:effectExtent l="0" t="0" r="2540" b="0"/>
-            <wp:docPr id="23" name="圖片 23"/>
-            <wp:cNvGraphicFramePr>
-              <a:graphicFrameLocks xmlns:a="http://schemas.openxmlformats.org/drawingml/2006/main" noChangeAspect="1"/>
-            </wp:cNvGraphicFramePr>
-            <a:graphic xmlns:a="http://schemas.openxmlformats.org/drawingml/2006/main">
-              <a:graphicData uri="http://schemas.openxmlformats.org/drawingml/2006/picture">
-                <pic:pic xmlns:pic="http://schemas.openxmlformats.org/drawingml/2006/picture">
-                  <pic:nvPicPr>
-                    <pic:cNvPr id="1" name=""/>
-                    <pic:cNvPicPr/>
-                  </pic:nvPicPr>
-                  <pic:blipFill>
-                    <a:blip r:embed="rId15"/>
-                    <a:stretch>
-                      <a:fillRect/>
-                    </a:stretch>
-                  </pic:blipFill>
-                  <pic:spPr>
-                    <a:xfrm>
-                      <a:off x="0" y="0"/>
-                      <a:ext cx="5274310" cy="2590800"/>
-                    </a:xfrm>
-                    <a:prstGeom prst="rect">
-                      <a:avLst/>
-                    </a:prstGeom>
-                  </pic:spPr>
-                </pic:pic>
-              </a:graphicData>
-            </a:graphic>
-          </wp:inline>
-        </w:drawing>
-      </w:r>
-    </w:p>
-    <w:p>
-      <w:pPr>
-        <w:rPr>
-          <w:sz w:val="32"/>
-          <w:szCs w:val="32"/>
-        </w:rPr>
-      </w:pPr>
-      <w:r>
-        <w:rPr>
-          <w:rFonts w:asciiTheme="minorEastAsia" w:hAnsiTheme="minorEastAsia" w:hint="eastAsia"/>
-          <w:sz w:val="32"/>
-          <w:szCs w:val="32"/>
-        </w:rPr>
-        <w:t>★</w:t>
-      </w:r>
-      <w:r>
-        <w:rPr>
-          <w:rFonts w:hint="eastAsia"/>
-          <w:sz w:val="32"/>
-          <w:szCs w:val="32"/>
-        </w:rPr>
-        <w:t>正式使用工具</w:t>
-      </w:r>
-      <w:r>
-        <w:rPr>
-          <w:rFonts w:hint="eastAsia"/>
-          <w:sz w:val="32"/>
-          <w:szCs w:val="32"/>
-        </w:rPr>
-        <w:t>(</w:t>
-      </w:r>
-      <w:r>
-        <w:rPr>
-          <w:rFonts w:hint="eastAsia"/>
-          <w:sz w:val="32"/>
-          <w:szCs w:val="32"/>
-        </w:rPr>
-        <w:t>沒有出現</w:t>
-      </w:r>
-      <w:r>
-        <w:rPr>
-          <w:rFonts w:hint="eastAsia"/>
-          <w:sz w:val="32"/>
-          <w:szCs w:val="32"/>
-        </w:rPr>
-        <w:t>need connect</w:t>
-      </w:r>
-      <w:r>
-        <w:rPr>
-          <w:rFonts w:hint="eastAsia"/>
-          <w:sz w:val="32"/>
-          <w:szCs w:val="32"/>
-        </w:rPr>
-        <w:t>按鈕</w:t>
-      </w:r>
-      <w:r>
-        <w:rPr>
-          <w:rFonts w:hint="eastAsia"/>
-          <w:sz w:val="32"/>
-          <w:szCs w:val="32"/>
-        </w:rPr>
-        <w:t>)</w:t>
-      </w:r>
-    </w:p>
-    <w:p>
-      <w:pPr>
-        <w:rPr>
-          <w:rFonts w:hint="eastAsia"/>
-          <w:sz w:val="32"/>
-          <w:szCs w:val="32"/>
-        </w:rPr>
-      </w:pPr>
-      <w:r>
-        <w:rPr>
-          <w:rFonts w:asciiTheme="minorEastAsia" w:hAnsiTheme="minorEastAsia" w:hint="eastAsia"/>
-          <w:sz w:val="32"/>
-          <w:szCs w:val="32"/>
-        </w:rPr>
-        <w:t>●</w:t>
-      </w:r>
-      <w:r>
-        <w:rPr>
-          <w:rFonts w:hint="eastAsia"/>
-          <w:sz w:val="32"/>
-          <w:szCs w:val="32"/>
-        </w:rPr>
-        <w:t>選擇一筆想看的料號</w:t>
-      </w:r>
-    </w:p>
-    <w:p>
-      <w:r>
-        <w:drawing>
-          <wp:inline distT="0" distB="0" distL="0" distR="0" wp14:anchorId="14CB73B9" wp14:editId="4B934BE1">
-            <wp:extent cx="5274310" cy="1861185"/>
-            <wp:effectExtent l="0" t="0" r="2540" b="5715"/>
-            <wp:docPr id="24" name="圖片 24"/>
             <wp:cNvGraphicFramePr>
               <a:graphicFrameLocks xmlns:a="http://schemas.openxmlformats.org/drawingml/2006/main" noChangeAspect="1"/>
             </wp:cNvGraphicFramePr>
@@ -2021,6 +1716,197 @@
                   <pic:spPr>
                     <a:xfrm>
                       <a:off x="0" y="0"/>
+                      <a:ext cx="5274310" cy="2561590"/>
+                    </a:xfrm>
+                    <a:prstGeom prst="rect">
+                      <a:avLst/>
+                    </a:prstGeom>
+                  </pic:spPr>
+                </pic:pic>
+              </a:graphicData>
+            </a:graphic>
+          </wp:inline>
+        </w:drawing>
+      </w:r>
+    </w:p>
+    <w:p>
+      <w:r>
+        <w:rPr>
+          <w:rFonts w:asciiTheme="minorEastAsia" w:hAnsiTheme="minorEastAsia" w:hint="eastAsia"/>
+          <w:sz w:val="32"/>
+          <w:szCs w:val="32"/>
+        </w:rPr>
+        <w:t>●</w:t>
+      </w:r>
+      <w:r>
+        <w:rPr>
+          <w:rFonts w:asciiTheme="minorEastAsia" w:hAnsiTheme="minorEastAsia" w:hint="eastAsia"/>
+          <w:sz w:val="32"/>
+          <w:szCs w:val="32"/>
+        </w:rPr>
+        <w:t>若出現以下畫面則代表成功連線工具，即可關閉視窗</w:t>
+      </w:r>
+    </w:p>
+    <w:p>
+      <w:r>
+        <w:rPr>
+          <w:noProof/>
+        </w:rPr>
+        <w:lastRenderedPageBreak/>
+        <w:drawing>
+          <wp:inline distT="0" distB="0" distL="0" distR="0" wp14:anchorId="07BBB844" wp14:editId="4DCA884C">
+            <wp:extent cx="5274310" cy="2590800"/>
+            <wp:effectExtent l="0" t="0" r="2540" b="0"/>
+            <wp:docPr id="23" name="圖片 23"/>
+            <wp:cNvGraphicFramePr>
+              <a:graphicFrameLocks xmlns:a="http://schemas.openxmlformats.org/drawingml/2006/main" noChangeAspect="1"/>
+            </wp:cNvGraphicFramePr>
+            <a:graphic xmlns:a="http://schemas.openxmlformats.org/drawingml/2006/main">
+              <a:graphicData uri="http://schemas.openxmlformats.org/drawingml/2006/picture">
+                <pic:pic xmlns:pic="http://schemas.openxmlformats.org/drawingml/2006/picture">
+                  <pic:nvPicPr>
+                    <pic:cNvPr id="1" name=""/>
+                    <pic:cNvPicPr/>
+                  </pic:nvPicPr>
+                  <pic:blipFill>
+                    <a:blip r:embed="rId17"/>
+                    <a:stretch>
+                      <a:fillRect/>
+                    </a:stretch>
+                  </pic:blipFill>
+                  <pic:spPr>
+                    <a:xfrm>
+                      <a:off x="0" y="0"/>
+                      <a:ext cx="5274310" cy="2590800"/>
+                    </a:xfrm>
+                    <a:prstGeom prst="rect">
+                      <a:avLst/>
+                    </a:prstGeom>
+                  </pic:spPr>
+                </pic:pic>
+              </a:graphicData>
+            </a:graphic>
+          </wp:inline>
+        </w:drawing>
+      </w:r>
+    </w:p>
+    <w:p>
+      <w:pPr>
+        <w:rPr>
+          <w:sz w:val="32"/>
+          <w:szCs w:val="32"/>
+        </w:rPr>
+      </w:pPr>
+      <w:r>
+        <w:rPr>
+          <w:rFonts w:asciiTheme="minorEastAsia" w:hAnsiTheme="minorEastAsia" w:hint="eastAsia"/>
+          <w:sz w:val="32"/>
+          <w:szCs w:val="32"/>
+        </w:rPr>
+        <w:t>★</w:t>
+      </w:r>
+      <w:r>
+        <w:rPr>
+          <w:rFonts w:hint="eastAsia"/>
+          <w:sz w:val="32"/>
+          <w:szCs w:val="32"/>
+        </w:rPr>
+        <w:t>正式使用工具</w:t>
+      </w:r>
+      <w:r>
+        <w:rPr>
+          <w:rFonts w:hint="eastAsia"/>
+          <w:sz w:val="32"/>
+          <w:szCs w:val="32"/>
+        </w:rPr>
+        <w:t>(</w:t>
+      </w:r>
+      <w:r>
+        <w:rPr>
+          <w:rFonts w:hint="eastAsia"/>
+          <w:sz w:val="32"/>
+          <w:szCs w:val="32"/>
+        </w:rPr>
+        <w:t>沒有出現</w:t>
+      </w:r>
+      <w:r>
+        <w:rPr>
+          <w:rFonts w:hint="eastAsia"/>
+          <w:sz w:val="32"/>
+          <w:szCs w:val="32"/>
+        </w:rPr>
+        <w:t>need connect</w:t>
+      </w:r>
+      <w:r>
+        <w:rPr>
+          <w:rFonts w:hint="eastAsia"/>
+          <w:sz w:val="32"/>
+          <w:szCs w:val="32"/>
+        </w:rPr>
+        <w:t>按鈕</w:t>
+      </w:r>
+      <w:r>
+        <w:rPr>
+          <w:rFonts w:hint="eastAsia"/>
+          <w:sz w:val="32"/>
+          <w:szCs w:val="32"/>
+        </w:rPr>
+        <w:t>)</w:t>
+      </w:r>
+    </w:p>
+    <w:p>
+      <w:pPr>
+        <w:rPr>
+          <w:sz w:val="32"/>
+          <w:szCs w:val="32"/>
+        </w:rPr>
+      </w:pPr>
+      <w:r>
+        <w:rPr>
+          <w:rFonts w:asciiTheme="minorEastAsia" w:hAnsiTheme="minorEastAsia" w:hint="eastAsia"/>
+          <w:sz w:val="32"/>
+          <w:szCs w:val="32"/>
+        </w:rPr>
+        <w:t>●</w:t>
+      </w:r>
+      <w:r>
+        <w:rPr>
+          <w:rFonts w:hint="eastAsia"/>
+          <w:sz w:val="32"/>
+          <w:szCs w:val="32"/>
+        </w:rPr>
+        <w:t>選擇一筆想看的料號</w:t>
+      </w:r>
+    </w:p>
+    <w:p>
+      <w:r>
+        <w:rPr>
+          <w:noProof/>
+        </w:rPr>
+        <w:drawing>
+          <wp:inline distT="0" distB="0" distL="0" distR="0" wp14:anchorId="14CB73B9" wp14:editId="4B934BE1">
+            <wp:extent cx="5274310" cy="1861185"/>
+            <wp:effectExtent l="0" t="0" r="2540" b="5715"/>
+            <wp:docPr id="24" name="圖片 24"/>
+            <wp:cNvGraphicFramePr>
+              <a:graphicFrameLocks xmlns:a="http://schemas.openxmlformats.org/drawingml/2006/main" noChangeAspect="1"/>
+            </wp:cNvGraphicFramePr>
+            <a:graphic xmlns:a="http://schemas.openxmlformats.org/drawingml/2006/main">
+              <a:graphicData uri="http://schemas.openxmlformats.org/drawingml/2006/picture">
+                <pic:pic xmlns:pic="http://schemas.openxmlformats.org/drawingml/2006/picture">
+                  <pic:nvPicPr>
+                    <pic:cNvPr id="1" name=""/>
+                    <pic:cNvPicPr/>
+                  </pic:nvPicPr>
+                  <pic:blipFill>
+                    <a:blip r:embed="rId18"/>
+                    <a:stretch>
+                      <a:fillRect/>
+                    </a:stretch>
+                  </pic:blipFill>
+                  <pic:spPr>
+                    <a:xfrm>
+                      <a:off x="0" y="0"/>
                       <a:ext cx="5274310" cy="1861185"/>
                     </a:xfrm>
                     <a:prstGeom prst="rect">
@@ -2035,26 +1921,13 @@
       </w:r>
     </w:p>
     <w:p>
-      <w:pPr>
-        <w:rPr>
-          <w:rFonts w:hint="eastAsia"/>
-        </w:rPr>
-      </w:pPr>
-      <w:r>
-        <w:rPr>
-          <w:rFonts w:asciiTheme="minorEastAsia" w:hAnsiTheme="minorEastAsia" w:hint="eastAsia"/>
-          <w:sz w:val="32"/>
-          <w:szCs w:val="32"/>
-        </w:rPr>
-        <w:t>●</w:t>
-      </w:r>
-      <w:r>
-        <w:rPr>
-          <w:rFonts w:asciiTheme="minorEastAsia" w:hAnsiTheme="minorEastAsia" w:hint="eastAsia"/>
-          <w:sz w:val="32"/>
-          <w:szCs w:val="32"/>
-        </w:rPr>
-        <w:t>小技巧: 若想要將所有組合包展開</w:t>
+      <w:r>
+        <w:rPr>
+          <w:rFonts w:asciiTheme="minorEastAsia" w:hAnsiTheme="minorEastAsia" w:hint="eastAsia"/>
+          <w:sz w:val="32"/>
+          <w:szCs w:val="32"/>
+        </w:rPr>
+        <w:t>●小技巧: 若想要將所有組合包展開</w:t>
       </w:r>
       <w:r>
         <w:rPr>
@@ -2164,6 +2037,9 @@
         </mc:AlternateContent>
       </w:r>
       <w:r>
+        <w:rPr>
+          <w:noProof/>
+        </w:rPr>
         <w:drawing>
           <wp:inline distT="0" distB="0" distL="0" distR="0" wp14:anchorId="3D01124F" wp14:editId="7AC27F13">
             <wp:extent cx="5274310" cy="2559685"/>
@@ -2180,7 +2056,7 @@
                     <pic:cNvPicPr/>
                   </pic:nvPicPr>
                   <pic:blipFill>
-                    <a:blip r:embed="rId17"/>
+                    <a:blip r:embed="rId19"/>
                     <a:stretch>
                       <a:fillRect/>
                     </a:stretch>
@@ -2202,26 +2078,13 @@
       </w:r>
     </w:p>
     <w:p>
-      <w:pPr>
-        <w:rPr>
-          <w:rFonts w:hint="eastAsia"/>
-        </w:rPr>
-      </w:pPr>
-      <w:r>
-        <w:rPr>
-          <w:rFonts w:asciiTheme="minorEastAsia" w:hAnsiTheme="minorEastAsia" w:hint="eastAsia"/>
-          <w:sz w:val="32"/>
-          <w:szCs w:val="32"/>
-        </w:rPr>
-        <w:t>●</w:t>
-      </w:r>
-      <w:r>
-        <w:rPr>
-          <w:rFonts w:asciiTheme="minorEastAsia" w:hAnsiTheme="minorEastAsia" w:hint="eastAsia"/>
-          <w:sz w:val="32"/>
-          <w:szCs w:val="32"/>
-        </w:rPr>
-        <w:t>可以自由選擇要開到第幾層，之後按下“</w:t>
+      <w:r>
+        <w:rPr>
+          <w:rFonts w:asciiTheme="minorEastAsia" w:hAnsiTheme="minorEastAsia" w:hint="eastAsia"/>
+          <w:sz w:val="32"/>
+          <w:szCs w:val="32"/>
+        </w:rPr>
+        <w:t>●可以自由選擇要開到第幾層，之後按下“</w:t>
       </w:r>
       <w:r>
         <w:rPr>
@@ -2322,6 +2185,9 @@
         </mc:AlternateContent>
       </w:r>
       <w:r>
+        <w:rPr>
+          <w:noProof/>
+        </w:rPr>
         <w:drawing>
           <wp:inline distT="0" distB="0" distL="0" distR="0" wp14:anchorId="1BE5D811" wp14:editId="5B9ED698">
             <wp:extent cx="3600953" cy="1076475"/>
@@ -2338,7 +2204,7 @@
                     <pic:cNvPicPr/>
                   </pic:nvPicPr>
                   <pic:blipFill>
-                    <a:blip r:embed="rId18"/>
+                    <a:blip r:embed="rId20"/>
                     <a:stretch>
                       <a:fillRect/>
                     </a:stretch>
@@ -2360,11 +2226,6 @@
       </w:r>
     </w:p>
     <w:p>
-      <w:pPr>
-        <w:rPr>
-          <w:rFonts w:hint="eastAsia"/>
-        </w:rPr>
-      </w:pPr>
       <w:r>
         <w:rPr>
           <w:rFonts w:asciiTheme="minorEastAsia" w:hAnsiTheme="minorEastAsia" w:hint="eastAsia"/>
@@ -2552,282 +2413,14 @@
         </mc:AlternateContent>
       </w:r>
       <w:r>
+        <w:rPr>
+          <w:noProof/>
+        </w:rPr>
         <w:drawing>
           <wp:inline distT="0" distB="0" distL="0" distR="0" wp14:anchorId="75F37AAB" wp14:editId="4B09ADC2">
             <wp:extent cx="5274310" cy="2792095"/>
             <wp:effectExtent l="0" t="0" r="2540" b="8255"/>
             <wp:docPr id="29" name="圖片 29"/>
-            <wp:cNvGraphicFramePr>
-              <a:graphicFrameLocks xmlns:a="http://schemas.openxmlformats.org/drawingml/2006/main" noChangeAspect="1"/>
-            </wp:cNvGraphicFramePr>
-            <a:graphic xmlns:a="http://schemas.openxmlformats.org/drawingml/2006/main">
-              <a:graphicData uri="http://schemas.openxmlformats.org/drawingml/2006/picture">
-                <pic:pic xmlns:pic="http://schemas.openxmlformats.org/drawingml/2006/picture">
-                  <pic:nvPicPr>
-                    <pic:cNvPr id="1" name=""/>
-                    <pic:cNvPicPr/>
-                  </pic:nvPicPr>
-                  <pic:blipFill>
-                    <a:blip r:embed="rId19"/>
-                    <a:stretch>
-                      <a:fillRect/>
-                    </a:stretch>
-                  </pic:blipFill>
-                  <pic:spPr>
-                    <a:xfrm>
-                      <a:off x="0" y="0"/>
-                      <a:ext cx="5274310" cy="2792095"/>
-                    </a:xfrm>
-                    <a:prstGeom prst="rect">
-                      <a:avLst/>
-                    </a:prstGeom>
-                  </pic:spPr>
-                </pic:pic>
-              </a:graphicData>
-            </a:graphic>
-          </wp:inline>
-        </w:drawing>
-      </w:r>
-    </w:p>
-    <w:p>
-      <w:pPr>
-        <w:rPr>
-          <w:rFonts w:hint="eastAsia"/>
-        </w:rPr>
-      </w:pPr>
-      <w:r>
-        <w:rPr>
-          <w:rFonts w:asciiTheme="minorEastAsia" w:hAnsiTheme="minorEastAsia" w:hint="eastAsia"/>
-          <w:sz w:val="32"/>
-          <w:szCs w:val="32"/>
-        </w:rPr>
-        <w:t>●</w:t>
-      </w:r>
-      <w:r>
-        <w:rPr>
-          <w:rFonts w:asciiTheme="minorEastAsia" w:hAnsiTheme="minorEastAsia" w:hint="eastAsia"/>
-          <w:sz w:val="32"/>
-          <w:szCs w:val="32"/>
-        </w:rPr>
-        <w:t>這個工具在使用上有個小缺點，就是必須要將</w:t>
-      </w:r>
-      <w:proofErr w:type="gramStart"/>
-      <w:r>
-        <w:rPr>
-          <w:rFonts w:asciiTheme="minorEastAsia" w:hAnsiTheme="minorEastAsia" w:hint="eastAsia"/>
-          <w:sz w:val="32"/>
-          <w:szCs w:val="32"/>
-        </w:rPr>
-        <w:t>所有料號</w:t>
-      </w:r>
-      <w:r>
-        <w:rPr>
-          <w:rFonts w:asciiTheme="minorEastAsia" w:hAnsiTheme="minorEastAsia" w:hint="eastAsia"/>
-          <w:sz w:val="32"/>
-          <w:szCs w:val="32"/>
-        </w:rPr>
-        <w:lastRenderedPageBreak/>
-        <w:t>都</w:t>
-      </w:r>
-      <w:proofErr w:type="gramEnd"/>
-      <w:r>
-        <w:rPr>
-          <w:rFonts w:asciiTheme="minorEastAsia" w:hAnsiTheme="minorEastAsia" w:hint="eastAsia"/>
-          <w:sz w:val="32"/>
-          <w:szCs w:val="32"/>
-        </w:rPr>
-        <w:t>load進畫面中。也就是要一直使用滑鼠滾輪向下並出現以下畫面，直到頁面的</w:t>
-      </w:r>
-      <w:proofErr w:type="gramStart"/>
-      <w:r>
-        <w:rPr>
-          <w:rFonts w:asciiTheme="minorEastAsia" w:hAnsiTheme="minorEastAsia" w:hint="eastAsia"/>
-          <w:sz w:val="32"/>
-          <w:szCs w:val="32"/>
-        </w:rPr>
-        <w:t>底部，</w:t>
-      </w:r>
-      <w:proofErr w:type="gramEnd"/>
-      <w:r>
-        <w:rPr>
-          <w:rFonts w:asciiTheme="minorEastAsia" w:hAnsiTheme="minorEastAsia" w:hint="eastAsia"/>
-          <w:sz w:val="32"/>
-          <w:szCs w:val="32"/>
-        </w:rPr>
-        <w:t>並確保</w:t>
-      </w:r>
-      <w:proofErr w:type="gramStart"/>
-      <w:r>
-        <w:rPr>
-          <w:rFonts w:asciiTheme="minorEastAsia" w:hAnsiTheme="minorEastAsia" w:hint="eastAsia"/>
-          <w:sz w:val="32"/>
-          <w:szCs w:val="32"/>
-        </w:rPr>
-        <w:t>所有料號都</w:t>
-      </w:r>
-      <w:proofErr w:type="gramEnd"/>
-      <w:r>
-        <w:rPr>
-          <w:rFonts w:asciiTheme="minorEastAsia" w:hAnsiTheme="minorEastAsia" w:hint="eastAsia"/>
-          <w:sz w:val="32"/>
-          <w:szCs w:val="32"/>
-        </w:rPr>
-        <w:t>有load進畫面中，工具才可使用(因此在使用上</w:t>
-      </w:r>
-      <w:proofErr w:type="gramStart"/>
-      <w:r>
-        <w:rPr>
-          <w:rFonts w:asciiTheme="minorEastAsia" w:hAnsiTheme="minorEastAsia" w:hint="eastAsia"/>
-          <w:b/>
-          <w:bCs/>
-          <w:color w:val="FF0000"/>
-          <w:sz w:val="32"/>
-          <w:szCs w:val="32"/>
-        </w:rPr>
-        <w:t>若料號過多</w:t>
-      </w:r>
-      <w:proofErr w:type="gramEnd"/>
-      <w:r>
-        <w:rPr>
-          <w:rFonts w:asciiTheme="minorEastAsia" w:hAnsiTheme="minorEastAsia" w:hint="eastAsia"/>
-          <w:sz w:val="32"/>
-          <w:szCs w:val="32"/>
-        </w:rPr>
-        <w:t>，可以選擇</w:t>
-      </w:r>
-      <w:r>
-        <w:rPr>
-          <w:rFonts w:asciiTheme="minorEastAsia" w:hAnsiTheme="minorEastAsia" w:hint="eastAsia"/>
-          <w:b/>
-          <w:bCs/>
-          <w:color w:val="FF0000"/>
-          <w:sz w:val="32"/>
-          <w:szCs w:val="32"/>
-        </w:rPr>
-        <w:t>不要展開全部</w:t>
-      </w:r>
-      <w:r>
-        <w:rPr>
-          <w:rFonts w:asciiTheme="minorEastAsia" w:hAnsiTheme="minorEastAsia" w:hint="eastAsia"/>
-          <w:sz w:val="32"/>
-          <w:szCs w:val="32"/>
-        </w:rPr>
-        <w:t>，而是在一開始就只展開自己想看</w:t>
-      </w:r>
-      <w:proofErr w:type="gramStart"/>
-      <w:r>
-        <w:rPr>
-          <w:rFonts w:asciiTheme="minorEastAsia" w:hAnsiTheme="minorEastAsia" w:hint="eastAsia"/>
-          <w:sz w:val="32"/>
-          <w:szCs w:val="32"/>
-        </w:rPr>
-        <w:t>的料號即可</w:t>
-      </w:r>
-      <w:proofErr w:type="gramEnd"/>
-      <w:r>
-        <w:rPr>
-          <w:rFonts w:asciiTheme="minorEastAsia" w:hAnsiTheme="minorEastAsia" w:hint="eastAsia"/>
-          <w:sz w:val="32"/>
-          <w:szCs w:val="32"/>
-        </w:rPr>
-        <w:t>)</w:t>
-      </w:r>
-    </w:p>
-    <w:p>
-      <w:r>
-        <w:drawing>
-          <wp:inline distT="0" distB="0" distL="0" distR="0" wp14:anchorId="0BC0E712" wp14:editId="122FA417">
-            <wp:extent cx="5274310" cy="2282825"/>
-            <wp:effectExtent l="0" t="0" r="2540" b="3175"/>
-            <wp:docPr id="32" name="圖片 32"/>
-            <wp:cNvGraphicFramePr>
-              <a:graphicFrameLocks xmlns:a="http://schemas.openxmlformats.org/drawingml/2006/main" noChangeAspect="1"/>
-            </wp:cNvGraphicFramePr>
-            <a:graphic xmlns:a="http://schemas.openxmlformats.org/drawingml/2006/main">
-              <a:graphicData uri="http://schemas.openxmlformats.org/drawingml/2006/picture">
-                <pic:pic xmlns:pic="http://schemas.openxmlformats.org/drawingml/2006/picture">
-                  <pic:nvPicPr>
-                    <pic:cNvPr id="1" name=""/>
-                    <pic:cNvPicPr/>
-                  </pic:nvPicPr>
-                  <pic:blipFill>
-                    <a:blip r:embed="rId20"/>
-                    <a:stretch>
-                      <a:fillRect/>
-                    </a:stretch>
-                  </pic:blipFill>
-                  <pic:spPr>
-                    <a:xfrm>
-                      <a:off x="0" y="0"/>
-                      <a:ext cx="5274310" cy="2282825"/>
-                    </a:xfrm>
-                    <a:prstGeom prst="rect">
-                      <a:avLst/>
-                    </a:prstGeom>
-                  </pic:spPr>
-                </pic:pic>
-              </a:graphicData>
-            </a:graphic>
-          </wp:inline>
-        </w:drawing>
-      </w:r>
-    </w:p>
-    <w:p>
-      <w:pPr>
-        <w:rPr>
-          <w:rFonts w:hint="eastAsia"/>
-        </w:rPr>
-      </w:pPr>
-      <w:r>
-        <w:rPr>
-          <w:rFonts w:asciiTheme="minorEastAsia" w:hAnsiTheme="minorEastAsia" w:hint="eastAsia"/>
-          <w:sz w:val="32"/>
-          <w:szCs w:val="32"/>
-        </w:rPr>
-        <w:t>●</w:t>
-      </w:r>
-      <w:r>
-        <w:rPr>
-          <w:rFonts w:asciiTheme="minorEastAsia" w:hAnsiTheme="minorEastAsia" w:hint="eastAsia"/>
-          <w:sz w:val="32"/>
-          <w:szCs w:val="32"/>
-        </w:rPr>
-        <w:t>當</w:t>
-      </w:r>
-      <w:proofErr w:type="gramStart"/>
-      <w:r>
-        <w:rPr>
-          <w:rFonts w:asciiTheme="minorEastAsia" w:hAnsiTheme="minorEastAsia" w:hint="eastAsia"/>
-          <w:sz w:val="32"/>
-          <w:szCs w:val="32"/>
-        </w:rPr>
-        <w:t>所有料號都</w:t>
-      </w:r>
-      <w:proofErr w:type="gramEnd"/>
-      <w:r>
-        <w:rPr>
-          <w:rFonts w:asciiTheme="minorEastAsia" w:hAnsiTheme="minorEastAsia" w:hint="eastAsia"/>
-          <w:sz w:val="32"/>
-          <w:szCs w:val="32"/>
-        </w:rPr>
-        <w:t>load進畫面後，就可以開始使用工具了。在Team的欄位選擇想要看的C</w:t>
-      </w:r>
-      <w:r>
-        <w:rPr>
-          <w:rFonts w:asciiTheme="minorEastAsia" w:hAnsiTheme="minorEastAsia"/>
-          <w:sz w:val="32"/>
-          <w:szCs w:val="32"/>
-        </w:rPr>
-        <w:t>ommon Part</w:t>
-      </w:r>
-    </w:p>
-    <w:p>
-      <w:r>
-        <w:drawing>
-          <wp:inline distT="0" distB="0" distL="0" distR="0" wp14:anchorId="1896D740" wp14:editId="46E3593A">
-            <wp:extent cx="5274310" cy="2590800"/>
-            <wp:effectExtent l="0" t="0" r="2540" b="0"/>
-            <wp:docPr id="33" name="圖片 33"/>
             <wp:cNvGraphicFramePr>
               <a:graphicFrameLocks xmlns:a="http://schemas.openxmlformats.org/drawingml/2006/main" noChangeAspect="1"/>
             </wp:cNvGraphicFramePr>
@@ -2847,6 +2440,165 @@
                   <pic:spPr>
                     <a:xfrm>
                       <a:off x="0" y="0"/>
+                      <a:ext cx="5274310" cy="2792095"/>
+                    </a:xfrm>
+                    <a:prstGeom prst="rect">
+                      <a:avLst/>
+                    </a:prstGeom>
+                  </pic:spPr>
+                </pic:pic>
+              </a:graphicData>
+            </a:graphic>
+          </wp:inline>
+        </w:drawing>
+      </w:r>
+    </w:p>
+    <w:p>
+      <w:r>
+        <w:rPr>
+          <w:rFonts w:asciiTheme="minorEastAsia" w:hAnsiTheme="minorEastAsia" w:hint="eastAsia"/>
+          <w:sz w:val="32"/>
+          <w:szCs w:val="32"/>
+        </w:rPr>
+        <w:t>●這個工具在使用上有個小缺點，就是必須要將所有料號</w:t>
+      </w:r>
+      <w:r>
+        <w:rPr>
+          <w:rFonts w:asciiTheme="minorEastAsia" w:hAnsiTheme="minorEastAsia" w:hint="eastAsia"/>
+          <w:sz w:val="32"/>
+          <w:szCs w:val="32"/>
+        </w:rPr>
+        <w:lastRenderedPageBreak/>
+        <w:t>都load進畫面中。也就是要一直使用滑鼠滾輪向下並出現以下畫面，直到頁面的底部，並確保所有料號都有load進畫面中，工具才可使用(因此在使用上</w:t>
+      </w:r>
+      <w:r>
+        <w:rPr>
+          <w:rFonts w:asciiTheme="minorEastAsia" w:hAnsiTheme="minorEastAsia" w:hint="eastAsia"/>
+          <w:b/>
+          <w:bCs/>
+          <w:color w:val="FF0000"/>
+          <w:sz w:val="32"/>
+          <w:szCs w:val="32"/>
+        </w:rPr>
+        <w:t>若料號過多</w:t>
+      </w:r>
+      <w:r>
+        <w:rPr>
+          <w:rFonts w:asciiTheme="minorEastAsia" w:hAnsiTheme="minorEastAsia" w:hint="eastAsia"/>
+          <w:sz w:val="32"/>
+          <w:szCs w:val="32"/>
+        </w:rPr>
+        <w:t>，可以選擇</w:t>
+      </w:r>
+      <w:r>
+        <w:rPr>
+          <w:rFonts w:asciiTheme="minorEastAsia" w:hAnsiTheme="minorEastAsia" w:hint="eastAsia"/>
+          <w:b/>
+          <w:bCs/>
+          <w:color w:val="FF0000"/>
+          <w:sz w:val="32"/>
+          <w:szCs w:val="32"/>
+        </w:rPr>
+        <w:t>不要展開全部</w:t>
+      </w:r>
+      <w:r>
+        <w:rPr>
+          <w:rFonts w:asciiTheme="minorEastAsia" w:hAnsiTheme="minorEastAsia" w:hint="eastAsia"/>
+          <w:sz w:val="32"/>
+          <w:szCs w:val="32"/>
+        </w:rPr>
+        <w:t>，而是在一開始就只展開自己想看的料號即可)</w:t>
+      </w:r>
+    </w:p>
+    <w:p>
+      <w:r>
+        <w:rPr>
+          <w:noProof/>
+        </w:rPr>
+        <w:drawing>
+          <wp:inline distT="0" distB="0" distL="0" distR="0" wp14:anchorId="0BC0E712" wp14:editId="122FA417">
+            <wp:extent cx="5274310" cy="2282825"/>
+            <wp:effectExtent l="0" t="0" r="2540" b="3175"/>
+            <wp:docPr id="32" name="圖片 32"/>
+            <wp:cNvGraphicFramePr>
+              <a:graphicFrameLocks xmlns:a="http://schemas.openxmlformats.org/drawingml/2006/main" noChangeAspect="1"/>
+            </wp:cNvGraphicFramePr>
+            <a:graphic xmlns:a="http://schemas.openxmlformats.org/drawingml/2006/main">
+              <a:graphicData uri="http://schemas.openxmlformats.org/drawingml/2006/picture">
+                <pic:pic xmlns:pic="http://schemas.openxmlformats.org/drawingml/2006/picture">
+                  <pic:nvPicPr>
+                    <pic:cNvPr id="1" name=""/>
+                    <pic:cNvPicPr/>
+                  </pic:nvPicPr>
+                  <pic:blipFill>
+                    <a:blip r:embed="rId22"/>
+                    <a:stretch>
+                      <a:fillRect/>
+                    </a:stretch>
+                  </pic:blipFill>
+                  <pic:spPr>
+                    <a:xfrm>
+                      <a:off x="0" y="0"/>
+                      <a:ext cx="5274310" cy="2282825"/>
+                    </a:xfrm>
+                    <a:prstGeom prst="rect">
+                      <a:avLst/>
+                    </a:prstGeom>
+                  </pic:spPr>
+                </pic:pic>
+              </a:graphicData>
+            </a:graphic>
+          </wp:inline>
+        </w:drawing>
+      </w:r>
+    </w:p>
+    <w:p>
+      <w:r>
+        <w:rPr>
+          <w:rFonts w:asciiTheme="minorEastAsia" w:hAnsiTheme="minorEastAsia" w:hint="eastAsia"/>
+          <w:sz w:val="32"/>
+          <w:szCs w:val="32"/>
+        </w:rPr>
+        <w:t>●當所有料號都load進畫面後，就可以開始使用工具了。在Team的欄位選擇想要看的C</w:t>
+      </w:r>
+      <w:r>
+        <w:rPr>
+          <w:rFonts w:asciiTheme="minorEastAsia" w:hAnsiTheme="minorEastAsia"/>
+          <w:sz w:val="32"/>
+          <w:szCs w:val="32"/>
+        </w:rPr>
+        <w:t>ommon Part</w:t>
+      </w:r>
+    </w:p>
+    <w:p>
+      <w:r>
+        <w:rPr>
+          <w:noProof/>
+        </w:rPr>
+        <w:drawing>
+          <wp:inline distT="0" distB="0" distL="0" distR="0" wp14:anchorId="1896D740" wp14:editId="46E3593A">
+            <wp:extent cx="5274310" cy="2590800"/>
+            <wp:effectExtent l="0" t="0" r="2540" b="0"/>
+            <wp:docPr id="33" name="圖片 33"/>
+            <wp:cNvGraphicFramePr>
+              <a:graphicFrameLocks xmlns:a="http://schemas.openxmlformats.org/drawingml/2006/main" noChangeAspect="1"/>
+            </wp:cNvGraphicFramePr>
+            <a:graphic xmlns:a="http://schemas.openxmlformats.org/drawingml/2006/main">
+              <a:graphicData uri="http://schemas.openxmlformats.org/drawingml/2006/picture">
+                <pic:pic xmlns:pic="http://schemas.openxmlformats.org/drawingml/2006/picture">
+                  <pic:nvPicPr>
+                    <pic:cNvPr id="1" name=""/>
+                    <pic:cNvPicPr/>
+                  </pic:nvPicPr>
+                  <pic:blipFill>
+                    <a:blip r:embed="rId23"/>
+                    <a:stretch>
+                      <a:fillRect/>
+                    </a:stretch>
+                  </pic:blipFill>
+                  <pic:spPr>
+                    <a:xfrm>
+                      <a:off x="0" y="0"/>
                       <a:ext cx="5274310" cy="2590800"/>
                     </a:xfrm>
                     <a:prstGeom prst="rect">
@@ -2861,26 +2613,13 @@
       </w:r>
     </w:p>
     <w:p>
-      <w:pPr>
-        <w:rPr>
-          <w:rFonts w:hint="eastAsia"/>
-        </w:rPr>
-      </w:pPr>
-      <w:r>
-        <w:rPr>
-          <w:rFonts w:asciiTheme="minorEastAsia" w:hAnsiTheme="minorEastAsia" w:hint="eastAsia"/>
-          <w:sz w:val="32"/>
-          <w:szCs w:val="32"/>
-        </w:rPr>
-        <w:t>●</w:t>
-      </w:r>
-      <w:r>
-        <w:rPr>
-          <w:rFonts w:asciiTheme="minorEastAsia" w:hAnsiTheme="minorEastAsia" w:hint="eastAsia"/>
-          <w:sz w:val="32"/>
-          <w:szCs w:val="32"/>
-        </w:rPr>
-        <w:t>選擇後按下“H</w:t>
+      <w:r>
+        <w:rPr>
+          <w:rFonts w:asciiTheme="minorEastAsia" w:hAnsiTheme="minorEastAsia" w:hint="eastAsia"/>
+          <w:sz w:val="32"/>
+          <w:szCs w:val="32"/>
+        </w:rPr>
+        <w:t>●選擇後按下“H</w:t>
       </w:r>
       <w:r>
         <w:rPr>
@@ -2982,6 +2721,9 @@
         </mc:AlternateContent>
       </w:r>
       <w:r>
+        <w:rPr>
+          <w:noProof/>
+        </w:rPr>
         <w:drawing>
           <wp:inline distT="0" distB="0" distL="0" distR="0" wp14:anchorId="0FDBA0FF" wp14:editId="17B222A1">
             <wp:extent cx="5274310" cy="2561590"/>
@@ -2998,7 +2740,7 @@
                     <pic:cNvPicPr/>
                   </pic:nvPicPr>
                   <pic:blipFill>
-                    <a:blip r:embed="rId22"/>
+                    <a:blip r:embed="rId24"/>
                     <a:stretch>
                       <a:fillRect/>
                     </a:stretch>
@@ -3020,30 +2762,20 @@
       </w:r>
     </w:p>
     <w:p>
-      <w:pPr>
-        <w:rPr>
-          <w:rFonts w:hint="eastAsia"/>
-        </w:rPr>
-      </w:pPr>
-      <w:r>
-        <w:rPr>
-          <w:rFonts w:asciiTheme="minorEastAsia" w:hAnsiTheme="minorEastAsia" w:hint="eastAsia"/>
-          <w:sz w:val="32"/>
-          <w:szCs w:val="32"/>
-        </w:rPr>
-        <w:t>●</w:t>
-      </w:r>
-      <w:r>
-        <w:rPr>
-          <w:rFonts w:asciiTheme="minorEastAsia" w:hAnsiTheme="minorEastAsia" w:hint="eastAsia"/>
-          <w:sz w:val="32"/>
-          <w:szCs w:val="32"/>
-        </w:rPr>
-        <w:t>稍等幾秒，即可看見比對結果</w:t>
-      </w:r>
-    </w:p>
-    <w:p>
-      <w:r>
+      <w:r>
+        <w:rPr>
+          <w:rFonts w:asciiTheme="minorEastAsia" w:hAnsiTheme="minorEastAsia" w:hint="eastAsia"/>
+          <w:sz w:val="32"/>
+          <w:szCs w:val="32"/>
+        </w:rPr>
+        <w:t>●稍等幾秒，即可看見比對結果</w:t>
+      </w:r>
+    </w:p>
+    <w:p>
+      <w:r>
+        <w:rPr>
+          <w:noProof/>
+        </w:rPr>
         <w:drawing>
           <wp:inline distT="0" distB="0" distL="0" distR="0" wp14:anchorId="281649C0" wp14:editId="318418F7">
             <wp:extent cx="5274310" cy="2559685"/>
@@ -3060,7 +2792,7 @@
                     <pic:cNvPicPr/>
                   </pic:nvPicPr>
                   <pic:blipFill>
-                    <a:blip r:embed="rId23"/>
+                    <a:blip r:embed="rId25"/>
                     <a:stretch>
                       <a:fillRect/>
                     </a:stretch>
@@ -3084,6 +2816,26 @@
     <w:p>
       <w:pPr>
         <w:rPr>
+          <w:b/>
+          <w:bCs/>
+          <w:color w:val="FF0000"/>
+          <w:sz w:val="28"/>
+          <w:szCs w:val="28"/>
+        </w:rPr>
+      </w:pPr>
+      <w:r>
+        <w:rPr>
+          <w:rFonts w:asciiTheme="minorEastAsia" w:hAnsiTheme="minorEastAsia" w:hint="eastAsia"/>
+          <w:b/>
+          <w:bCs/>
+          <w:color w:val="FF0000"/>
+          <w:sz w:val="28"/>
+          <w:szCs w:val="28"/>
+        </w:rPr>
+        <w:t>★</w:t>
+      </w:r>
+      <w:r>
+        <w:rPr>
           <w:rFonts w:hint="eastAsia"/>
           <w:b/>
           <w:bCs/>
@@ -3091,18 +2843,19 @@
           <w:sz w:val="28"/>
           <w:szCs w:val="28"/>
         </w:rPr>
-      </w:pPr>
-      <w:r>
-        <w:rPr>
-          <w:rFonts w:asciiTheme="minorEastAsia" w:hAnsiTheme="minorEastAsia" w:hint="eastAsia"/>
+        <w:t>若比對結果有誤，或是對此工具有任何疑問皆可詢問開發者</w:t>
+      </w:r>
+    </w:p>
+    <w:p>
+      <w:pPr>
+        <w:rPr>
           <w:b/>
           <w:bCs/>
           <w:color w:val="FF0000"/>
           <w:sz w:val="28"/>
           <w:szCs w:val="28"/>
         </w:rPr>
-        <w:t>★</w:t>
-      </w:r>
+      </w:pPr>
       <w:r>
         <w:rPr>
           <w:rFonts w:hint="eastAsia"/>
@@ -3112,7 +2865,174 @@
           <w:sz w:val="28"/>
           <w:szCs w:val="28"/>
         </w:rPr>
-        <w:t>若比對結果有誤，或是對此工具有任何疑問皆可詢問開發者</w:t>
+        <w:t>2024/1/11</w:t>
+      </w:r>
+      <w:r>
+        <w:rPr>
+          <w:rFonts w:hint="eastAsia"/>
+          <w:b/>
+          <w:bCs/>
+          <w:color w:val="FF0000"/>
+          <w:sz w:val="28"/>
+          <w:szCs w:val="28"/>
+        </w:rPr>
+        <w:t>更新</w:t>
+      </w:r>
+      <w:r>
+        <w:rPr>
+          <w:rFonts w:hint="eastAsia"/>
+          <w:b/>
+          <w:bCs/>
+          <w:color w:val="FF0000"/>
+          <w:sz w:val="28"/>
+          <w:szCs w:val="28"/>
+        </w:rPr>
+        <w:t>:</w:t>
+      </w:r>
+    </w:p>
+    <w:p>
+      <w:r>
+        <w:rPr>
+          <w:rFonts w:asciiTheme="minorEastAsia" w:hAnsiTheme="minorEastAsia" w:hint="eastAsia"/>
+          <w:sz w:val="32"/>
+          <w:szCs w:val="32"/>
+        </w:rPr>
+        <w:t>●</w:t>
+      </w:r>
+      <w:r>
+        <w:rPr>
+          <w:rFonts w:asciiTheme="minorEastAsia" w:hAnsiTheme="minorEastAsia" w:hint="eastAsia"/>
+          <w:sz w:val="32"/>
+          <w:szCs w:val="32"/>
+        </w:rPr>
+        <w:t>等待期間會顯示loading圖示於右上角</w:t>
+      </w:r>
+    </w:p>
+    <w:p>
+      <w:r>
+        <w:rPr>
+          <w:rFonts w:hint="eastAsia"/>
+          <w:noProof/>
+        </w:rPr>
+        <w:lastRenderedPageBreak/>
+        <w:drawing>
+          <wp:inline distT="0" distB="0" distL="0" distR="0" wp14:anchorId="77516595" wp14:editId="3118B043">
+            <wp:extent cx="5274310" cy="2425065"/>
+            <wp:effectExtent l="0" t="0" r="2540" b="0"/>
+            <wp:docPr id="37" name="圖片 37"/>
+            <wp:cNvGraphicFramePr>
+              <a:graphicFrameLocks xmlns:a="http://schemas.openxmlformats.org/drawingml/2006/main" noChangeAspect="1"/>
+            </wp:cNvGraphicFramePr>
+            <a:graphic xmlns:a="http://schemas.openxmlformats.org/drawingml/2006/main">
+              <a:graphicData uri="http://schemas.openxmlformats.org/drawingml/2006/picture">
+                <pic:pic xmlns:pic="http://schemas.openxmlformats.org/drawingml/2006/picture">
+                  <pic:nvPicPr>
+                    <pic:cNvPr id="37" name="圖片 37"/>
+                    <pic:cNvPicPr/>
+                  </pic:nvPicPr>
+                  <pic:blipFill>
+                    <a:blip r:embed="rId26">
+                      <a:extLst>
+                        <a:ext uri="{28A0092B-C50C-407E-A947-70E740481C1C}">
+                          <a14:useLocalDpi xmlns:a14="http://schemas.microsoft.com/office/drawing/2010/main" val="0"/>
+                        </a:ext>
+                      </a:extLst>
+                    </a:blip>
+                    <a:stretch>
+                      <a:fillRect/>
+                    </a:stretch>
+                  </pic:blipFill>
+                  <pic:spPr>
+                    <a:xfrm>
+                      <a:off x="0" y="0"/>
+                      <a:ext cx="5274310" cy="2425065"/>
+                    </a:xfrm>
+                    <a:prstGeom prst="rect">
+                      <a:avLst/>
+                    </a:prstGeom>
+                  </pic:spPr>
+                </pic:pic>
+              </a:graphicData>
+            </a:graphic>
+          </wp:inline>
+        </w:drawing>
+      </w:r>
+    </w:p>
+    <w:p>
+      <w:pPr>
+        <w:rPr>
+          <w:rFonts w:hint="eastAsia"/>
+        </w:rPr>
+      </w:pPr>
+      <w:r>
+        <w:rPr>
+          <w:rFonts w:asciiTheme="minorEastAsia" w:hAnsiTheme="minorEastAsia" w:hint="eastAsia"/>
+          <w:sz w:val="32"/>
+          <w:szCs w:val="32"/>
+        </w:rPr>
+        <w:t>●</w:t>
+      </w:r>
+      <w:r>
+        <w:rPr>
+          <w:rFonts w:asciiTheme="minorEastAsia" w:hAnsiTheme="minorEastAsia" w:hint="eastAsia"/>
+          <w:sz w:val="32"/>
+          <w:szCs w:val="32"/>
+        </w:rPr>
+        <w:t>若程式執行發生錯誤，會出現FAILED字樣，請詢問開發者以排除問題</w:t>
+      </w:r>
+    </w:p>
+    <w:p>
+      <w:pPr>
+        <w:rPr>
+          <w:rFonts w:hint="eastAsia"/>
+        </w:rPr>
+      </w:pPr>
+      <w:r>
+        <w:rPr>
+          <w:rFonts w:hint="eastAsia"/>
+          <w:noProof/>
+        </w:rPr>
+        <w:drawing>
+          <wp:inline distT="0" distB="0" distL="0" distR="0" wp14:anchorId="5366881D" wp14:editId="5A1881F2">
+            <wp:extent cx="5274310" cy="2176145"/>
+            <wp:effectExtent l="0" t="0" r="2540" b="0"/>
+            <wp:docPr id="38" name="圖片 38"/>
+            <wp:cNvGraphicFramePr>
+              <a:graphicFrameLocks xmlns:a="http://schemas.openxmlformats.org/drawingml/2006/main" noChangeAspect="1"/>
+            </wp:cNvGraphicFramePr>
+            <a:graphic xmlns:a="http://schemas.openxmlformats.org/drawingml/2006/main">
+              <a:graphicData uri="http://schemas.openxmlformats.org/drawingml/2006/picture">
+                <pic:pic xmlns:pic="http://schemas.openxmlformats.org/drawingml/2006/picture">
+                  <pic:nvPicPr>
+                    <pic:cNvPr id="38" name="圖片 38"/>
+                    <pic:cNvPicPr/>
+                  </pic:nvPicPr>
+                  <pic:blipFill>
+                    <a:blip r:embed="rId27">
+                      <a:extLst>
+                        <a:ext uri="{28A0092B-C50C-407E-A947-70E740481C1C}">
+                          <a14:useLocalDpi xmlns:a14="http://schemas.microsoft.com/office/drawing/2010/main" val="0"/>
+                        </a:ext>
+                      </a:extLst>
+                    </a:blip>
+                    <a:stretch>
+                      <a:fillRect/>
+                    </a:stretch>
+                  </pic:blipFill>
+                  <pic:spPr>
+                    <a:xfrm>
+                      <a:off x="0" y="0"/>
+                      <a:ext cx="5274310" cy="2176145"/>
+                    </a:xfrm>
+                    <a:prstGeom prst="rect">
+                      <a:avLst/>
+                    </a:prstGeom>
+                  </pic:spPr>
+                </pic:pic>
+              </a:graphicData>
+            </a:graphic>
+          </wp:inline>
+        </w:drawing>
       </w:r>
     </w:p>
     <w:sectPr>
@@ -3123,6 +3043,44 @@
     </w:sectPr>
   </w:body>
 </w:document>
+</file>
+
+<file path=word/endnotes.xml><?xml version="1.0" encoding="utf-8"?>
+<w:endnotes xmlns:wpc="http://schemas.microsoft.com/office/word/2010/wordprocessingCanvas" xmlns:cx="http://schemas.microsoft.com/office/drawing/2014/chartex" xmlns:cx1="http://schemas.microsoft.com/office/drawing/2015/9/8/chartex" xmlns:cx2="http://schemas.microsoft.com/office/drawing/2015/10/21/chartex" xmlns:cx3="http://schemas.microsoft.com/office/drawing/2016/5/9/chartex" xmlns:cx4="http://schemas.microsoft.com/office/drawing/2016/5/10/chartex" xmlns:cx5="http://schemas.microsoft.com/office/drawing/2016/5/11/chartex" xmlns:cx6="http://schemas.microsoft.com/office/drawing/2016/5/12/chartex" xmlns:cx7="http://schemas.microsoft.com/office/drawing/2016/5/13/chartex" xmlns:cx8="http://schemas.microsoft.com/office/drawing/2016/5/14/chartex" xmlns:mc="http://schemas.openxmlformats.org/markup-compatibility/2006" xmlns:aink="http://schemas.microsoft.com/office/drawing/2016/ink" xmlns:am3d="http://schemas.microsoft.com/office/drawing/2017/model3d" xmlns:o="urn:schemas-microsoft-com:office:office" xmlns:r="http://schemas.openxmlformats.org/officeDocument/2006/relationships" xmlns:m="http://schemas.openxmlformats.org/officeDocument/2006/math" xmlns:v="urn:schemas-microsoft-com:vml" xmlns:wp14="http://schemas.microsoft.com/office/word/2010/wordprocessingDrawing" xmlns:wp="http://schemas.openxmlformats.org/drawingml/2006/wordprocessingDrawing" xmlns:w10="urn:schemas-microsoft-com:office:word" xmlns:w="http://schemas.openxmlformats.org/wordprocessingml/2006/main" xmlns:w14="http://schemas.microsoft.com/office/word/2010/wordml" xmlns:w15="http://schemas.microsoft.com/office/word/2012/wordml" xmlns:w16cex="http://schemas.microsoft.com/office/word/2018/wordml/cex" xmlns:w16cid="http://schemas.microsoft.com/office/word/2016/wordml/cid" xmlns:w16="http://schemas.microsoft.com/office/word/2018/wordml" xmlns:w16sdtdh="http://schemas.microsoft.com/office/word/2020/wordml/sdtdatahash" xmlns:w16se="http://schemas.microsoft.com/office/word/2015/wordml/symex" xmlns:wpg="http://schemas.microsoft.com/office/word/2010/wordprocessingGroup" xmlns:wpi="http://schemas.microsoft.com/office/word/2010/wordprocessingInk" xmlns:wne="http://schemas.microsoft.com/office/word/2006/wordml" xmlns:wps="http://schemas.microsoft.com/office/word/2010/wordprocessingShape" mc:Ignorable="w14 w15 w16se w16cid w16 w16cex w16sdtdh wp14">
+  <w:endnote w:type="separator" w:id="-1">
+    <w:p>
+      <w:r>
+        <w:separator/>
+      </w:r>
+    </w:p>
+  </w:endnote>
+  <w:endnote w:type="continuationSeparator" w:id="0">
+    <w:p>
+      <w:r>
+        <w:continuationSeparator/>
+      </w:r>
+    </w:p>
+  </w:endnote>
+</w:endnotes>
+</file>
+
+<file path=word/footnotes.xml><?xml version="1.0" encoding="utf-8"?>
+<w:footnotes xmlns:wpc="http://schemas.microsoft.com/office/word/2010/wordprocessingCanvas" xmlns:cx="http://schemas.microsoft.com/office/drawing/2014/chartex" xmlns:cx1="http://schemas.microsoft.com/office/drawing/2015/9/8/chartex" xmlns:cx2="http://schemas.microsoft.com/office/drawing/2015/10/21/chartex" xmlns:cx3="http://schemas.microsoft.com/office/drawing/2016/5/9/chartex" xmlns:cx4="http://schemas.microsoft.com/office/drawing/2016/5/10/chartex" xmlns:cx5="http://schemas.microsoft.com/office/drawing/2016/5/11/chartex" xmlns:cx6="http://schemas.microsoft.com/office/drawing/2016/5/12/chartex" xmlns:cx7="http://schemas.microsoft.com/office/drawing/2016/5/13/chartex" xmlns:cx8="http://schemas.microsoft.com/office/drawing/2016/5/14/chartex" xmlns:mc="http://schemas.openxmlformats.org/markup-compatibility/2006" xmlns:aink="http://schemas.microsoft.com/office/drawing/2016/ink" xmlns:am3d="http://schemas.microsoft.com/office/drawing/2017/model3d" xmlns:o="urn:schemas-microsoft-com:office:office" xmlns:r="http://schemas.openxmlformats.org/officeDocument/2006/relationships" xmlns:m="http://schemas.openxmlformats.org/officeDocument/2006/math" xmlns:v="urn:schemas-microsoft-com:vml" xmlns:wp14="http://schemas.microsoft.com/office/word/2010/wordprocessingDrawing" xmlns:wp="http://schemas.openxmlformats.org/drawingml/2006/wordprocessingDrawing" xmlns:w10="urn:schemas-microsoft-com:office:word" xmlns:w="http://schemas.openxmlformats.org/wordprocessingml/2006/main" xmlns:w14="http://schemas.microsoft.com/office/word/2010/wordml" xmlns:w15="http://schemas.microsoft.com/office/word/2012/wordml" xmlns:w16cex="http://schemas.microsoft.com/office/word/2018/wordml/cex" xmlns:w16cid="http://schemas.microsoft.com/office/word/2016/wordml/cid" xmlns:w16="http://schemas.microsoft.com/office/word/2018/wordml" xmlns:w16sdtdh="http://schemas.microsoft.com/office/word/2020/wordml/sdtdatahash" xmlns:w16se="http://schemas.microsoft.com/office/word/2015/wordml/symex" xmlns:wpg="http://schemas.microsoft.com/office/word/2010/wordprocessingGroup" xmlns:wpi="http://schemas.microsoft.com/office/word/2010/wordprocessingInk" xmlns:wne="http://schemas.microsoft.com/office/word/2006/wordml" xmlns:wps="http://schemas.microsoft.com/office/word/2010/wordprocessingShape" mc:Ignorable="w14 w15 w16se w16cid w16 w16cex w16sdtdh wp14">
+  <w:footnote w:type="separator" w:id="-1">
+    <w:p>
+      <w:r>
+        <w:separator/>
+      </w:r>
+    </w:p>
+  </w:footnote>
+  <w:footnote w:type="continuationSeparator" w:id="0">
+    <w:p>
+      <w:r>
+        <w:continuationSeparator/>
+      </w:r>
+    </w:p>
+  </w:footnote>
+</w:footnotes>
 </file>
 
 <file path=word/styles.xml><?xml version="1.0" encoding="utf-8"?>
@@ -3574,6 +3532,66 @@
       <w:shd w:val="clear" w:color="auto" w:fill="E1DFDD"/>
     </w:rPr>
   </w:style>
+  <w:style w:type="paragraph" w:styleId="a5">
+    <w:name w:val="header"/>
+    <w:basedOn w:val="a"/>
+    <w:link w:val="a6"/>
+    <w:uiPriority w:val="99"/>
+    <w:unhideWhenUsed/>
+    <w:rsid w:val="00526239"/>
+    <w:pPr>
+      <w:tabs>
+        <w:tab w:val="center" w:pos="4153"/>
+        <w:tab w:val="right" w:pos="8306"/>
+      </w:tabs>
+      <w:snapToGrid w:val="0"/>
+    </w:pPr>
+    <w:rPr>
+      <w:sz w:val="20"/>
+      <w:szCs w:val="20"/>
+    </w:rPr>
+  </w:style>
+  <w:style w:type="character" w:customStyle="1" w:styleId="a6">
+    <w:name w:val="頁首 字元"/>
+    <w:basedOn w:val="a0"/>
+    <w:link w:val="a5"/>
+    <w:uiPriority w:val="99"/>
+    <w:rsid w:val="00526239"/>
+    <w:rPr>
+      <w:sz w:val="20"/>
+      <w:szCs w:val="20"/>
+    </w:rPr>
+  </w:style>
+  <w:style w:type="paragraph" w:styleId="a7">
+    <w:name w:val="footer"/>
+    <w:basedOn w:val="a"/>
+    <w:link w:val="a8"/>
+    <w:uiPriority w:val="99"/>
+    <w:unhideWhenUsed/>
+    <w:rsid w:val="00526239"/>
+    <w:pPr>
+      <w:tabs>
+        <w:tab w:val="center" w:pos="4153"/>
+        <w:tab w:val="right" w:pos="8306"/>
+      </w:tabs>
+      <w:snapToGrid w:val="0"/>
+    </w:pPr>
+    <w:rPr>
+      <w:sz w:val="20"/>
+      <w:szCs w:val="20"/>
+    </w:rPr>
+  </w:style>
+  <w:style w:type="character" w:customStyle="1" w:styleId="a8">
+    <w:name w:val="頁尾 字元"/>
+    <w:basedOn w:val="a0"/>
+    <w:link w:val="a7"/>
+    <w:uiPriority w:val="99"/>
+    <w:rsid w:val="00526239"/>
+    <w:rPr>
+      <w:sz w:val="20"/>
+      <w:szCs w:val="20"/>
+    </w:rPr>
+  </w:style>
 </w:styles>
 </file>
 

</xml_diff>